<commit_message>
Functioning rating. Design fixed. Done
</commit_message>
<xml_diff>
--- a/BistroDocumentation.docx
+++ b/BistroDocumentation.docx
@@ -79,9 +79,20 @@
       <w:r>
         <w:t>Dodělání uživatelského profilu</w:t>
       </w:r>
-    </w:p>
-    <w:p>
-      <w:r>
+      <w:r>
+        <w:t xml:space="preserve"> (Lehké úpravy)</w:t>
+      </w:r>
+    </w:p>
+    <w:p>
+      <w:pPr>
+        <w:rPr>
+          <w:color w:val="47D459" w:themeColor="accent3" w:themeTint="99"/>
+        </w:rPr>
+      </w:pPr>
+      <w:r>
+        <w:rPr>
+          <w:color w:val="47D459" w:themeColor="accent3" w:themeTint="99"/>
+        </w:rPr>
         <w:t>Přidat funkcionalitu pro administrátora přidat role uživatelům</w:t>
       </w:r>
     </w:p>
@@ -98,6 +109,11 @@
     <w:p>
       <w:r>
         <w:t>Přidání záložky oznámení na akce například nebo soukromou akci</w:t>
+      </w:r>
+    </w:p>
+    <w:p>
+      <w:r>
+        <w:t>Dodělat validaci obrázku (pokud obrázek není nahrán, upozornit, nebo tam místo toho plácnout nějakou náhradu automaticky nějaký template)</w:t>
       </w:r>
     </w:p>
     <w:p/>

</xml_diff>

<commit_message>
Working hall of fame. Working rating and more
</commit_message>
<xml_diff>
--- a/BistroDocumentation.docx
+++ b/BistroDocumentation.docx
@@ -114,6 +114,11 @@
     <w:p>
       <w:r>
         <w:t>Dodělat validaci obrázku (pokud obrázek není nahrán, upozornit, nebo tam místo toho plácnout nějakou náhradu automaticky nějaký template)</w:t>
+      </w:r>
+    </w:p>
+    <w:p>
+      <w:r>
+        <w:t>Hodnocení piv při smazání účtu odebrat hodnocení</w:t>
       </w:r>
     </w:p>
     <w:p/>

</xml_diff>

<commit_message>
Working deletion adn calendar ssigment working version 2 (fix delete shift to be on the right side)
</commit_message>
<xml_diff>
--- a/BistroDocumentation.docx
+++ b/BistroDocumentation.docx
@@ -13,7 +13,15 @@
       </w:r>
     </w:p>
     <w:p>
-      <w:r>
+      <w:pPr>
+        <w:rPr>
+          <w:color w:val="92D050"/>
+        </w:rPr>
+      </w:pPr>
+      <w:r>
+        <w:rPr>
+          <w:color w:val="92D050"/>
+        </w:rPr>
         <w:t>Fialový rámeček pokud je pivko novinka (Přidat do databáze u produktu zaškrtávací políčko novinka)</w:t>
       </w:r>
     </w:p>
@@ -103,11 +111,6 @@
     </w:p>
     <w:p>
       <w:r>
-        <w:t>Přidání kamaráda a zobrazení jeho nejoblíbenějších piv?</w:t>
-      </w:r>
-    </w:p>
-    <w:p>
-      <w:r>
         <w:t>Přidání záložky oznámení na akce například nebo soukromou akci</w:t>
       </w:r>
     </w:p>
@@ -119,6 +122,27 @@
     <w:p>
       <w:r>
         <w:t>Hodnocení piv při smazání účtu odebrat hodnocení</w:t>
+      </w:r>
+    </w:p>
+    <w:p>
+      <w:r>
+        <w:t>Hodnocení piv nastavit že 5 je nejvyšší</w:t>
+      </w:r>
+      <w:r>
+        <w:t xml:space="preserve"> možná předělat na hvězdičky</w:t>
+      </w:r>
+      <w:r>
+        <w:t>, po ohodnocení refreshnout stránku aby uživatel rovnou viděl svoje hodnocení</w:t>
+      </w:r>
+    </w:p>
+    <w:p>
+      <w:r>
+        <w:t>Při udělování práv minimálně jedna musí být aktivní (podmínka customer)</w:t>
+      </w:r>
+    </w:p>
+    <w:p>
+      <w:r>
+        <w:t>Pořešit že když položka bude mít cenu hlavní 0, cena se nebude zobrazovat</w:t>
       </w:r>
     </w:p>
     <w:p/>

</xml_diff>

<commit_message>
None changes at all rather documentation
</commit_message>
<xml_diff>
--- a/BistroDocumentation.docx
+++ b/BistroDocumentation.docx
@@ -27,20 +27,62 @@
     </w:p>
     <w:p>
       <w:r>
-        <w:t>Hodnocení pifka (ještě promyslet) jak čepovaného tak láhví atd a udělat z toho nějaký summary na hlavní stránku nebo někam</w:t>
-      </w:r>
-      <w:r>
-        <w:t xml:space="preserve"> asi nějak propojit s tapped a zvlášť s lahvačema a udělat z toho prostě na uživatelův profil nějaké hodnocení</w:t>
-      </w:r>
-    </w:p>
-    <w:p>
-      <w:r>
-        <w:t>Šichtovnice (jo tohle si fakt hodně rozmysli)</w:t>
-      </w:r>
-    </w:p>
-    <w:p>
-      <w:r>
-        <w:t>Cyhbí dodělat</w:t>
+        <w:t xml:space="preserve">Hodnocení </w:t>
+      </w:r>
+      <w:proofErr w:type="spellStart"/>
+      <w:r>
+        <w:t>pifka</w:t>
+      </w:r>
+      <w:proofErr w:type="spellEnd"/>
+      <w:r>
+        <w:t xml:space="preserve"> (ještě promyslet) jak čepovaného tak láhví atd a udělat z toho nějaký </w:t>
+      </w:r>
+      <w:proofErr w:type="spellStart"/>
+      <w:r>
+        <w:t>summary</w:t>
+      </w:r>
+      <w:proofErr w:type="spellEnd"/>
+      <w:r>
+        <w:t xml:space="preserve"> na hlavní stránku nebo někam</w:t>
+      </w:r>
+      <w:r>
+        <w:t xml:space="preserve"> asi nějak propojit s </w:t>
+      </w:r>
+      <w:proofErr w:type="spellStart"/>
+      <w:r>
+        <w:t>tapped</w:t>
+      </w:r>
+      <w:proofErr w:type="spellEnd"/>
+      <w:r>
+        <w:t xml:space="preserve"> a zvlášť s </w:t>
+      </w:r>
+      <w:proofErr w:type="spellStart"/>
+      <w:r>
+        <w:t>lahvačema</w:t>
+      </w:r>
+      <w:proofErr w:type="spellEnd"/>
+      <w:r>
+        <w:t xml:space="preserve"> a udělat z toho prostě na uživatelův profil nějaké hodnocení</w:t>
+      </w:r>
+    </w:p>
+    <w:p>
+      <w:proofErr w:type="spellStart"/>
+      <w:r>
+        <w:t>Šichtovnice</w:t>
+      </w:r>
+      <w:proofErr w:type="spellEnd"/>
+      <w:r>
+        <w:t xml:space="preserve"> (jo tohle si fakt hodně rozmysli)</w:t>
+      </w:r>
+    </w:p>
+    <w:p>
+      <w:proofErr w:type="spellStart"/>
+      <w:r>
+        <w:t>Cyhbí</w:t>
+      </w:r>
+      <w:proofErr w:type="spellEnd"/>
+      <w:r>
+        <w:t xml:space="preserve"> dodělat</w:t>
       </w:r>
     </w:p>
     <w:p>
@@ -50,7 +92,15 @@
     </w:p>
     <w:p>
       <w:r>
-        <w:t>Design všecho dodělat</w:t>
+        <w:t xml:space="preserve">Design </w:t>
+      </w:r>
+      <w:proofErr w:type="spellStart"/>
+      <w:r>
+        <w:t>všecho</w:t>
+      </w:r>
+      <w:proofErr w:type="spellEnd"/>
+      <w:r>
+        <w:t xml:space="preserve"> dodělat</w:t>
       </w:r>
     </w:p>
     <w:p>
@@ -69,8 +119,13 @@
       </w:r>
     </w:p>
     <w:p>
-      <w:r>
-        <w:t>Nábidník na dýmky dodělat</w:t>
+      <w:proofErr w:type="spellStart"/>
+      <w:r>
+        <w:t>Nábidník</w:t>
+      </w:r>
+      <w:proofErr w:type="spellEnd"/>
+      <w:r>
+        <w:t xml:space="preserve"> na dýmky dodělat</w:t>
       </w:r>
     </w:p>
     <w:p>
@@ -116,7 +171,15 @@
     </w:p>
     <w:p>
       <w:r>
-        <w:t>Dodělat validaci obrázku (pokud obrázek není nahrán, upozornit, nebo tam místo toho plácnout nějakou náhradu automaticky nějaký template)</w:t>
+        <w:t xml:space="preserve">Dodělat validaci obrázku (pokud obrázek není nahrán, upozornit, nebo tam místo toho plácnout nějakou náhradu automaticky nějaký </w:t>
+      </w:r>
+      <w:proofErr w:type="spellStart"/>
+      <w:r>
+        <w:t>template</w:t>
+      </w:r>
+      <w:proofErr w:type="spellEnd"/>
+      <w:r>
+        <w:t>)</w:t>
       </w:r>
     </w:p>
     <w:p>
@@ -132,17 +195,41 @@
         <w:t xml:space="preserve"> možná předělat na hvězdičky</w:t>
       </w:r>
       <w:r>
-        <w:t>, po ohodnocení refreshnout stránku aby uživatel rovnou viděl svoje hodnocení</w:t>
-      </w:r>
-    </w:p>
-    <w:p>
-      <w:r>
-        <w:t>Při udělování práv minimálně jedna musí být aktivní (podmínka customer)</w:t>
+        <w:t xml:space="preserve">, po ohodnocení </w:t>
+      </w:r>
+      <w:proofErr w:type="spellStart"/>
+      <w:r>
+        <w:t>refreshnout</w:t>
+      </w:r>
+      <w:proofErr w:type="spellEnd"/>
+      <w:r>
+        <w:t xml:space="preserve"> stránku aby uživatel rovnou viděl svoje hodnocení</w:t>
+      </w:r>
+    </w:p>
+    <w:p>
+      <w:r>
+        <w:t xml:space="preserve">Při udělování práv minimálně jedna musí být aktivní (podmínka </w:t>
+      </w:r>
+      <w:proofErr w:type="spellStart"/>
+      <w:r>
+        <w:t>customer</w:t>
+      </w:r>
+      <w:proofErr w:type="spellEnd"/>
+      <w:r>
+        <w:t>)</w:t>
       </w:r>
     </w:p>
     <w:p>
       <w:r>
         <w:t>Pořešit že když položka bude mít cenu hlavní 0, cena se nebude zobrazovat</w:t>
+      </w:r>
+    </w:p>
+    <w:p>
+      <w:r>
+        <w:t>Ověřit, že je celá stránka v češtině</w:t>
+      </w:r>
+      <w:r>
+        <w:br/>
       </w:r>
     </w:p>
     <w:p/>

</xml_diff>

<commit_message>
Added main page with carousel and so on to get it finally done for version 24w3a. Not functioning changing password
</commit_message>
<xml_diff>
--- a/BistroDocumentation.docx
+++ b/BistroDocumentation.docx
@@ -27,62 +27,28 @@
     </w:p>
     <w:p>
       <w:r>
-        <w:t xml:space="preserve">Hodnocení </w:t>
-      </w:r>
-      <w:proofErr w:type="spellStart"/>
-      <w:r>
-        <w:t>pifka</w:t>
-      </w:r>
-      <w:proofErr w:type="spellEnd"/>
-      <w:r>
-        <w:t xml:space="preserve"> (ještě promyslet) jak čepovaného tak láhví atd a udělat z toho nějaký </w:t>
-      </w:r>
-      <w:proofErr w:type="spellStart"/>
-      <w:r>
-        <w:t>summary</w:t>
-      </w:r>
-      <w:proofErr w:type="spellEnd"/>
-      <w:r>
-        <w:t xml:space="preserve"> na hlavní stránku nebo někam</w:t>
-      </w:r>
-      <w:r>
-        <w:t xml:space="preserve"> asi nějak propojit s </w:t>
-      </w:r>
-      <w:proofErr w:type="spellStart"/>
-      <w:r>
-        <w:t>tapped</w:t>
-      </w:r>
-      <w:proofErr w:type="spellEnd"/>
-      <w:r>
-        <w:t xml:space="preserve"> a zvlášť s </w:t>
-      </w:r>
-      <w:proofErr w:type="spellStart"/>
-      <w:r>
-        <w:t>lahvačema</w:t>
-      </w:r>
-      <w:proofErr w:type="spellEnd"/>
-      <w:r>
-        <w:t xml:space="preserve"> a udělat z toho prostě na uživatelův profil nějaké hodnocení</w:t>
-      </w:r>
-    </w:p>
-    <w:p>
-      <w:proofErr w:type="spellStart"/>
-      <w:r>
-        <w:t>Šichtovnice</w:t>
-      </w:r>
-      <w:proofErr w:type="spellEnd"/>
-      <w:r>
-        <w:t xml:space="preserve"> (jo tohle si fakt hodně rozmysli)</w:t>
-      </w:r>
-    </w:p>
-    <w:p>
-      <w:proofErr w:type="spellStart"/>
-      <w:r>
-        <w:t>Cyhbí</w:t>
-      </w:r>
-      <w:proofErr w:type="spellEnd"/>
-      <w:r>
-        <w:t xml:space="preserve"> dodělat</w:t>
+        <w:t>Hodnocení pifka (ještě promyslet) jak čepovaného tak láhví atd a udělat z toho nějaký summary na hlavní stránku nebo někam</w:t>
+      </w:r>
+      <w:r>
+        <w:t xml:space="preserve"> asi nějak propojit s tapped a zvlášť s lahvačema a udělat z toho prostě na uživatelův profil nějaké hodnocení</w:t>
+      </w:r>
+    </w:p>
+    <w:p>
+      <w:pPr>
+        <w:rPr>
+          <w:color w:val="92D050"/>
+        </w:rPr>
+      </w:pPr>
+      <w:r>
+        <w:rPr>
+          <w:color w:val="92D050"/>
+        </w:rPr>
+        <w:t>Šichtovnice (jo tohle si fakt hodně rozmysli)</w:t>
+      </w:r>
+    </w:p>
+    <w:p>
+      <w:r>
+        <w:t>Cyhbí dodělat</w:t>
       </w:r>
     </w:p>
     <w:p>
@@ -92,15 +58,7 @@
     </w:p>
     <w:p>
       <w:r>
-        <w:t xml:space="preserve">Design </w:t>
-      </w:r>
-      <w:proofErr w:type="spellStart"/>
-      <w:r>
-        <w:t>všecho</w:t>
-      </w:r>
-      <w:proofErr w:type="spellEnd"/>
-      <w:r>
-        <w:t xml:space="preserve"> dodělat</w:t>
+        <w:t>Design všecho dodělat</w:t>
       </w:r>
     </w:p>
     <w:p>
@@ -119,13 +77,8 @@
       </w:r>
     </w:p>
     <w:p>
-      <w:proofErr w:type="spellStart"/>
-      <w:r>
-        <w:t>Nábidník</w:t>
-      </w:r>
-      <w:proofErr w:type="spellEnd"/>
-      <w:r>
-        <w:t xml:space="preserve"> na dýmky dodělat</w:t>
+      <w:r>
+        <w:t>Nábidník na dýmky dodělat</w:t>
       </w:r>
     </w:p>
     <w:p>
@@ -171,15 +124,7 @@
     </w:p>
     <w:p>
       <w:r>
-        <w:t xml:space="preserve">Dodělat validaci obrázku (pokud obrázek není nahrán, upozornit, nebo tam místo toho plácnout nějakou náhradu automaticky nějaký </w:t>
-      </w:r>
-      <w:proofErr w:type="spellStart"/>
-      <w:r>
-        <w:t>template</w:t>
-      </w:r>
-      <w:proofErr w:type="spellEnd"/>
-      <w:r>
-        <w:t>)</w:t>
+        <w:t>Dodělat validaci obrázku (pokud obrázek není nahrán, upozornit, nebo tam místo toho plácnout nějakou náhradu automaticky nějaký template)</w:t>
       </w:r>
     </w:p>
     <w:p>
@@ -195,28 +140,12 @@
         <w:t xml:space="preserve"> možná předělat na hvězdičky</w:t>
       </w:r>
       <w:r>
-        <w:t xml:space="preserve">, po ohodnocení </w:t>
-      </w:r>
-      <w:proofErr w:type="spellStart"/>
-      <w:r>
-        <w:t>refreshnout</w:t>
-      </w:r>
-      <w:proofErr w:type="spellEnd"/>
-      <w:r>
-        <w:t xml:space="preserve"> stránku aby uživatel rovnou viděl svoje hodnocení</w:t>
-      </w:r>
-    </w:p>
-    <w:p>
-      <w:r>
-        <w:t xml:space="preserve">Při udělování práv minimálně jedna musí být aktivní (podmínka </w:t>
-      </w:r>
-      <w:proofErr w:type="spellStart"/>
-      <w:r>
-        <w:t>customer</w:t>
-      </w:r>
-      <w:proofErr w:type="spellEnd"/>
-      <w:r>
-        <w:t>)</w:t>
+        <w:t>, po ohodnocení refreshnout stránku aby uživatel rovnou viděl svoje hodnocení</w:t>
+      </w:r>
+    </w:p>
+    <w:p>
+      <w:r>
+        <w:t>Při udělování práv minimálně jedna musí být aktivní (podmínka customer)</w:t>
       </w:r>
     </w:p>
     <w:p>
@@ -230,6 +159,44 @@
       </w:r>
       <w:r>
         <w:br/>
+      </w:r>
+      <w:r>
+        <w:br/>
+        <w:t>Dodělat do středy:</w:t>
+      </w:r>
+      <w:r>
+        <w:br/>
+        <w:t>Tabáky</w:t>
+      </w:r>
+      <w:r>
+        <w:br/>
+        <w:t>Na prodej</w:t>
+      </w:r>
+    </w:p>
+    <w:p>
+      <w:r>
+        <w:t>Design všeho</w:t>
+      </w:r>
+    </w:p>
+    <w:p>
+      <w:r>
+        <w:lastRenderedPageBreak/>
+        <w:t>Ověření všeho (možné leaky)</w:t>
+      </w:r>
+    </w:p>
+    <w:p>
+      <w:r>
+        <w:t>Úvodní stránka text a design</w:t>
+      </w:r>
+    </w:p>
+    <w:p>
+      <w:r>
+        <w:t>Ošetřit problémy (hesla při registraci, fotka updatovat na lahváče atd.)</w:t>
+      </w:r>
+    </w:p>
+    <w:p>
+      <w:r>
+        <w:t>Fix na směny že automaticky je to od 12 do 12. Aby to na profilu ukazovalo jenom ten den. Nebo i hodinu jo to nevim XD</w:t>
       </w:r>
     </w:p>
     <w:p/>

</xml_diff>